<commit_message>
Ajout toute première version des classes
</commit_message>
<xml_diff>
--- a/Genie_logiciel/Compte Rendu.docx
+++ b/Genie_logiciel/Compte Rendu.docx
@@ -4,170 +4,173 @@
   <w:body>
     <w:p>
       <w:r>
-        <w:t>1 ou 2 personnes sur l’algorithme de génération de l’arbre de tournoi. (Manuel </w:t>
-      </w:r>
-      <w:proofErr w:type="gramStart"/>
-      <w:r>
-        <w:t>? )</w:t>
-      </w:r>
-      <w:proofErr w:type="gramEnd"/>
+        <w:t>1 ou 2 personnes sur l’algorithme de génération de l’arbre de tournoi. (Manu</w:t>
+      </w:r>
       <w:r>
         <w:t xml:space="preserve"> </w:t>
-      </w:r>
-    </w:p>
-    <w:p/>
-    <w:p>
-      <w:r>
-        <w:t xml:space="preserve">4 types de tournoi : </w:t>
-      </w:r>
-    </w:p>
-    <w:p>
-      <w:proofErr w:type="spellStart"/>
-      <w:r>
-        <w:t>Championat</w:t>
-      </w:r>
-      <w:proofErr w:type="spellEnd"/>
-      <w:r>
-        <w:t xml:space="preserve"> </w:t>
-      </w:r>
-    </w:p>
-    <w:p>
-      <w:r>
-        <w:t xml:space="preserve">Simple </w:t>
-      </w:r>
-      <w:proofErr w:type="spellStart"/>
-      <w:r>
-        <w:t>Eliminaton</w:t>
-      </w:r>
-      <w:proofErr w:type="spellEnd"/>
-      <w:r>
-        <w:t xml:space="preserve"> avec poule : poule -</w:t>
-      </w:r>
-      <w:proofErr w:type="gramStart"/>
-      <w:r>
-        <w:t>&gt;  championnat</w:t>
-      </w:r>
-      <w:proofErr w:type="gramEnd"/>
-      <w:r>
-        <w:t xml:space="preserve"> en plus petit </w:t>
-      </w:r>
-      <w:proofErr w:type="spellStart"/>
-      <w:r>
-        <w:t>heritage</w:t>
-      </w:r>
-      <w:proofErr w:type="spellEnd"/>
-    </w:p>
-    <w:p>
-      <w:r>
-        <w:t xml:space="preserve">Simple </w:t>
-      </w:r>
-      <w:proofErr w:type="spellStart"/>
-      <w:r>
-        <w:t>elimination</w:t>
-      </w:r>
-      <w:proofErr w:type="spellEnd"/>
-      <w:r>
-        <w:t xml:space="preserve"> </w:t>
-      </w:r>
-    </w:p>
-    <w:p>
-      <w:r>
-        <w:t xml:space="preserve">Double </w:t>
-      </w:r>
-      <w:proofErr w:type="spellStart"/>
-      <w:r>
-        <w:t>elimination</w:t>
-      </w:r>
-      <w:proofErr w:type="spellEnd"/>
-      <w:r>
-        <w:t xml:space="preserve"> </w:t>
-      </w:r>
-    </w:p>
-    <w:p/>
-    <w:p>
-      <w:r>
-        <w:t>Diagramme qui évolue au fil du code</w:t>
-      </w:r>
-    </w:p>
-    <w:p/>
-    <w:p>
-      <w:r>
-        <w:t xml:space="preserve">Tournoi : </w:t>
-      </w:r>
-    </w:p>
-    <w:p>
-      <w:proofErr w:type="spellStart"/>
-      <w:r>
-        <w:t>Heritage</w:t>
-      </w:r>
-      <w:proofErr w:type="spellEnd"/>
-      <w:r>
-        <w:t xml:space="preserve"> ou interface avec les 4 autres types</w:t>
-      </w:r>
-    </w:p>
-    <w:p/>
-    <w:p>
-      <w:r>
-        <w:t xml:space="preserve">Architecture du code : </w:t>
-      </w:r>
-    </w:p>
-    <w:p/>
-    <w:p>
-      <w:r>
-        <w:t xml:space="preserve">Différentes classes : </w:t>
-      </w:r>
-    </w:p>
-    <w:p>
-      <w:r>
-        <w:t>Tournoi</w:t>
-      </w:r>
-      <w:r>
-        <w:t xml:space="preserve"> : classe </w:t>
-      </w:r>
-      <w:proofErr w:type="spellStart"/>
-      <w:r>
-        <w:t>astraite</w:t>
-      </w:r>
-      <w:proofErr w:type="spellEnd"/>
-      <w:r>
-        <w:t xml:space="preserve"> </w:t>
-      </w:r>
-    </w:p>
-    <w:p/>
-    <w:p>
-      <w:r>
-        <w:t xml:space="preserve">Joueur </w:t>
-      </w:r>
-    </w:p>
-    <w:p>
-      <w:r>
-        <w:t xml:space="preserve">Jeu : Nom Type Liste </w:t>
-      </w:r>
-      <w:proofErr w:type="spellStart"/>
-      <w:r>
-        <w:t>equipe</w:t>
-      </w:r>
-      <w:proofErr w:type="spellEnd"/>
-      <w:r>
-        <w:t xml:space="preserve"> qui joue</w:t>
-      </w:r>
-    </w:p>
-    <w:p>
-      <w:r>
-        <w:t>Match</w:t>
-      </w:r>
-    </w:p>
-    <w:p>
-      <w:r>
-        <w:t xml:space="preserve">Equipes </w:t>
-      </w:r>
-    </w:p>
-    <w:p>
-      <w:r>
-        <w:t>Relation</w:t>
       </w:r>
       <w:bookmarkStart w:id="0" w:name="_GoBack"/>
       <w:bookmarkEnd w:id="0"/>
+      <w:proofErr w:type="gramStart"/>
+      <w:r>
+        <w:t>? )</w:t>
+      </w:r>
+      <w:proofErr w:type="gramEnd"/>
+      <w:r>
+        <w:t xml:space="preserve"> </w:t>
+      </w:r>
+    </w:p>
+    <w:p/>
+    <w:p>
+      <w:r>
+        <w:t xml:space="preserve">4 types de tournoi : </w:t>
+      </w:r>
+    </w:p>
+    <w:p>
+      <w:proofErr w:type="spellStart"/>
+      <w:r>
+        <w:t>Championat</w:t>
+      </w:r>
+      <w:proofErr w:type="spellEnd"/>
+      <w:r>
+        <w:t xml:space="preserve"> </w:t>
+      </w:r>
+    </w:p>
+    <w:p>
+      <w:r>
+        <w:t xml:space="preserve">Simple </w:t>
+      </w:r>
+      <w:proofErr w:type="spellStart"/>
+      <w:r>
+        <w:t>Eliminaton</w:t>
+      </w:r>
+      <w:proofErr w:type="spellEnd"/>
+      <w:r>
+        <w:t xml:space="preserve"> avec poule : poule -</w:t>
+      </w:r>
+      <w:proofErr w:type="gramStart"/>
+      <w:r>
+        <w:t>&gt;  championnat</w:t>
+      </w:r>
+      <w:proofErr w:type="gramEnd"/>
+      <w:r>
+        <w:t xml:space="preserve"> en plus petit </w:t>
+      </w:r>
+      <w:proofErr w:type="spellStart"/>
+      <w:r>
+        <w:t>heritage</w:t>
+      </w:r>
+      <w:proofErr w:type="spellEnd"/>
+    </w:p>
+    <w:p>
+      <w:r>
+        <w:t xml:space="preserve">Simple </w:t>
+      </w:r>
+      <w:proofErr w:type="spellStart"/>
+      <w:r>
+        <w:t>elimination</w:t>
+      </w:r>
+      <w:proofErr w:type="spellEnd"/>
+      <w:r>
+        <w:t xml:space="preserve"> </w:t>
+      </w:r>
+    </w:p>
+    <w:p>
+      <w:r>
+        <w:t xml:space="preserve">Double </w:t>
+      </w:r>
+      <w:proofErr w:type="spellStart"/>
+      <w:r>
+        <w:t>elimination</w:t>
+      </w:r>
+      <w:proofErr w:type="spellEnd"/>
+      <w:r>
+        <w:t xml:space="preserve"> </w:t>
+      </w:r>
+    </w:p>
+    <w:p/>
+    <w:p>
+      <w:r>
+        <w:t>Diagramme qui évolue au fil du code</w:t>
+      </w:r>
+    </w:p>
+    <w:p/>
+    <w:p>
+      <w:r>
+        <w:t xml:space="preserve">Tournoi : </w:t>
+      </w:r>
+    </w:p>
+    <w:p>
+      <w:proofErr w:type="spellStart"/>
+      <w:r>
+        <w:t>Heritage</w:t>
+      </w:r>
+      <w:proofErr w:type="spellEnd"/>
+      <w:r>
+        <w:t xml:space="preserve"> ou interface avec les 4 autres types</w:t>
+      </w:r>
+    </w:p>
+    <w:p/>
+    <w:p>
+      <w:r>
+        <w:t xml:space="preserve">Architecture du code : </w:t>
+      </w:r>
+    </w:p>
+    <w:p/>
+    <w:p>
+      <w:r>
+        <w:t xml:space="preserve">Différentes classes : </w:t>
+      </w:r>
+    </w:p>
+    <w:p>
+      <w:r>
+        <w:t>Tournoi</w:t>
+      </w:r>
+      <w:r>
+        <w:t xml:space="preserve"> : classe </w:t>
+      </w:r>
+      <w:proofErr w:type="spellStart"/>
+      <w:r>
+        <w:t>astraite</w:t>
+      </w:r>
+      <w:proofErr w:type="spellEnd"/>
+      <w:r>
+        <w:t xml:space="preserve"> </w:t>
+      </w:r>
+    </w:p>
+    <w:p/>
+    <w:p>
+      <w:r>
+        <w:t xml:space="preserve">Joueur </w:t>
+      </w:r>
+    </w:p>
+    <w:p>
+      <w:r>
+        <w:t xml:space="preserve">Jeu : Nom Type Liste </w:t>
+      </w:r>
+      <w:proofErr w:type="spellStart"/>
+      <w:r>
+        <w:t>equipe</w:t>
+      </w:r>
+      <w:proofErr w:type="spellEnd"/>
+      <w:r>
+        <w:t xml:space="preserve"> qui joue</w:t>
+      </w:r>
+    </w:p>
+    <w:p>
+      <w:r>
+        <w:t>Match</w:t>
+      </w:r>
+    </w:p>
+    <w:p>
+      <w:r>
+        <w:t xml:space="preserve">Equipes </w:t>
+      </w:r>
+    </w:p>
+    <w:p>
+      <w:r>
+        <w:t>Relation</w:t>
+      </w:r>
     </w:p>
     <w:p/>
     <w:p/>
@@ -304,6 +307,7 @@
     <w:lsdException w:name="HTML Sample" w:semiHidden="1" w:unhideWhenUsed="1"/>
     <w:lsdException w:name="HTML Typewriter" w:semiHidden="1" w:unhideWhenUsed="1"/>
     <w:lsdException w:name="HTML Variable" w:semiHidden="1" w:unhideWhenUsed="1"/>
+    <w:lsdException w:name="Normal Table" w:semiHidden="1" w:unhideWhenUsed="1"/>
     <w:lsdException w:name="annotation subject" w:semiHidden="1" w:unhideWhenUsed="1"/>
     <w:lsdException w:name="No List" w:semiHidden="1" w:unhideWhenUsed="1"/>
     <w:lsdException w:name="Outline List 1" w:semiHidden="1" w:unhideWhenUsed="1"/>
@@ -350,8 +354,10 @@
     <w:lsdException w:name="Table Subtle 2" w:semiHidden="1" w:unhideWhenUsed="1"/>
     <w:lsdException w:name="Table Web 1" w:semiHidden="1" w:unhideWhenUsed="1"/>
     <w:lsdException w:name="Table Web 2" w:semiHidden="1" w:unhideWhenUsed="1"/>
+    <w:lsdException w:name="Table Web 3" w:semiHidden="1" w:unhideWhenUsed="1"/>
     <w:lsdException w:name="Balloon Text" w:semiHidden="1" w:unhideWhenUsed="1"/>
     <w:lsdException w:name="Table Grid" w:uiPriority="39"/>
+    <w:lsdException w:name="Table Theme" w:semiHidden="1" w:unhideWhenUsed="1"/>
     <w:lsdException w:name="Placeholder Text" w:semiHidden="1"/>
     <w:lsdException w:name="No Spacing" w:uiPriority="1" w:qFormat="1"/>
     <w:lsdException w:name="Light Shading" w:uiPriority="60"/>

</xml_diff>